<commit_message>
update: tilemap for game
</commit_message>
<xml_diff>
--- a/Others/Game Progess Tracking.docx
+++ b/Others/Game Progess Tracking.docx
@@ -1,6 +1,6 @@
 
 <file path=word/document.xml><?xml version="1.0" encoding="utf-8"?>
-<w:document xmlns:wpc="http://schemas.microsoft.com/office/word/2010/wordprocessingCanvas" xmlns:cx="http://schemas.microsoft.com/office/drawing/2014/chartex" xmlns:cx1="http://schemas.microsoft.com/office/drawing/2015/9/8/chartex" xmlns:cx2="http://schemas.microsoft.com/office/drawing/2015/10/21/chartex" xmlns:cx3="http://schemas.microsoft.com/office/drawing/2016/5/9/chartex" xmlns:cx4="http://schemas.microsoft.com/office/drawing/2016/5/10/chartex" xmlns:cx5="http://schemas.microsoft.com/office/drawing/2016/5/11/chartex" xmlns:cx6="http://schemas.microsoft.com/office/drawing/2016/5/12/chartex" xmlns:cx7="http://schemas.microsoft.com/office/drawing/2016/5/13/chartex" xmlns:cx8="http://schemas.microsoft.com/office/drawing/2016/5/14/chartex" xmlns:mc="http://schemas.openxmlformats.org/markup-compatibility/2006" xmlns:aink="http://schemas.microsoft.com/office/drawing/2016/ink" xmlns:am3d="http://schemas.microsoft.com/office/drawing/2017/model3d" xmlns:o="urn:schemas-microsoft-com:office:office" xmlns:r="http://schemas.openxmlformats.org/officeDocument/2006/relationships" xmlns:m="http://schemas.openxmlformats.org/officeDocument/2006/math" xmlns:v="urn:schemas-microsoft-com:vml" xmlns:wp14="http://schemas.microsoft.com/office/word/2010/wordprocessingDrawing" xmlns:wp="http://schemas.openxmlformats.org/drawingml/2006/wordprocessingDrawing" xmlns:w10="urn:schemas-microsoft-com:office:word" xmlns:w="http://schemas.openxmlformats.org/wordprocessingml/2006/main" xmlns:w14="http://schemas.microsoft.com/office/word/2010/wordml" xmlns:w15="http://schemas.microsoft.com/office/word/2012/wordml" xmlns:w16cex="http://schemas.microsoft.com/office/word/2018/wordml/cex" xmlns:w16cid="http://schemas.microsoft.com/office/word/2016/wordml/cid" xmlns:w16="http://schemas.microsoft.com/office/word/2018/wordml" xmlns:w16sdtdh="http://schemas.microsoft.com/office/word/2020/wordml/sdtdatahash" xmlns:w16se="http://schemas.microsoft.com/office/word/2015/wordml/symex" xmlns:wpg="http://schemas.microsoft.com/office/word/2010/wordprocessingGroup" xmlns:wpi="http://schemas.microsoft.com/office/word/2010/wordprocessingInk" xmlns:wne="http://schemas.microsoft.com/office/word/2006/wordml" xmlns:wps="http://schemas.microsoft.com/office/word/2010/wordprocessingShape" mc:Ignorable="w14 w15 w16se w16cid w16 w16cex w16sdtdh wp14">
+<w:document xmlns:wpc="http://schemas.microsoft.com/office/word/2010/wordprocessingCanvas" xmlns:cx="http://schemas.microsoft.com/office/drawing/2014/chartex" xmlns:cx1="http://schemas.microsoft.com/office/drawing/2015/9/8/chartex" xmlns:cx2="http://schemas.microsoft.com/office/drawing/2015/10/21/chartex" xmlns:cx3="http://schemas.microsoft.com/office/drawing/2016/5/9/chartex" xmlns:cx4="http://schemas.microsoft.com/office/drawing/2016/5/10/chartex" xmlns:cx5="http://schemas.microsoft.com/office/drawing/2016/5/11/chartex" xmlns:cx6="http://schemas.microsoft.com/office/drawing/2016/5/12/chartex" xmlns:cx7="http://schemas.microsoft.com/office/drawing/2016/5/13/chartex" xmlns:cx8="http://schemas.microsoft.com/office/drawing/2016/5/14/chartex" xmlns:mc="http://schemas.openxmlformats.org/markup-compatibility/2006" xmlns:aink="http://schemas.microsoft.com/office/drawing/2016/ink" xmlns:am3d="http://schemas.microsoft.com/office/drawing/2017/model3d" xmlns:o="urn:schemas-microsoft-com:office:office" xmlns:oel="http://schemas.microsoft.com/office/2019/extlst" xmlns:r="http://schemas.openxmlformats.org/officeDocument/2006/relationships" xmlns:m="http://schemas.openxmlformats.org/officeDocument/2006/math" xmlns:v="urn:schemas-microsoft-com:vml" xmlns:wp14="http://schemas.microsoft.com/office/word/2010/wordprocessingDrawing" xmlns:wp="http://schemas.openxmlformats.org/drawingml/2006/wordprocessingDrawing" xmlns:w10="urn:schemas-microsoft-com:office:word" xmlns:w="http://schemas.openxmlformats.org/wordprocessingml/2006/main" xmlns:w14="http://schemas.microsoft.com/office/word/2010/wordml" xmlns:w15="http://schemas.microsoft.com/office/word/2012/wordml" xmlns:w16cex="http://schemas.microsoft.com/office/word/2018/wordml/cex" xmlns:w16cid="http://schemas.microsoft.com/office/word/2016/wordml/cid" xmlns:w16="http://schemas.microsoft.com/office/word/2018/wordml" xmlns:w16du="http://schemas.microsoft.com/office/word/2023/wordml/word16du" xmlns:w16sdtdh="http://schemas.microsoft.com/office/word/2020/wordml/sdtdatahash" xmlns:w16se="http://schemas.microsoft.com/office/word/2015/wordml/symex" xmlns:wpg="http://schemas.microsoft.com/office/word/2010/wordprocessingGroup" xmlns:wpi="http://schemas.microsoft.com/office/word/2010/wordprocessingInk" xmlns:wne="http://schemas.microsoft.com/office/word/2006/wordml" xmlns:wps="http://schemas.microsoft.com/office/word/2010/wordprocessingShape" mc:Ignorable="w14 w15 w16se w16cid w16 w16cex w16sdtdh w16du wp14">
   <w:body>
     <w:p>
       <w:pPr>
@@ -79,6 +79,176 @@
         </w:rPr>
         <w:t>Add minor updates to enhance the jumping mechanic</w:t>
       </w:r>
+    </w:p>
+    <w:p>
+      <w:pPr>
+        <w:rPr>
+          <w:sz w:val="24"/>
+          <w:szCs w:val="24"/>
+        </w:rPr>
+      </w:pPr>
+      <w:r>
+        <w:rPr>
+          <w:sz w:val="24"/>
+          <w:szCs w:val="24"/>
+        </w:rPr>
+        <w:t>04/22/2024 (23:47)</w:t>
+      </w:r>
+    </w:p>
+    <w:p>
+      <w:pPr>
+        <w:rPr>
+          <w:sz w:val="24"/>
+          <w:szCs w:val="24"/>
+        </w:rPr>
+      </w:pPr>
+      <w:r>
+        <w:rPr>
+          <w:sz w:val="24"/>
+          <w:szCs w:val="24"/>
+        </w:rPr>
+        <w:tab/>
+        <w:t>- Create sprite for game project</w:t>
+      </w:r>
+    </w:p>
+    <w:p>
+      <w:pPr>
+        <w:rPr>
+          <w:sz w:val="24"/>
+          <w:szCs w:val="24"/>
+        </w:rPr>
+      </w:pPr>
+      <w:r>
+        <w:rPr>
+          <w:sz w:val="24"/>
+          <w:szCs w:val="24"/>
+        </w:rPr>
+        <w:tab/>
+      </w:r>
+      <w:r>
+        <w:rPr>
+          <w:sz w:val="24"/>
+          <w:szCs w:val="24"/>
+        </w:rPr>
+        <w:drawing>
+          <wp:inline distT="0" distB="0" distL="0" distR="0" wp14:anchorId="551D9327" wp14:editId="77222F83">
+            <wp:extent cx="5943600" cy="2983230"/>
+            <wp:effectExtent l="0" t="0" r="0" b="7620"/>
+            <wp:docPr id="836390437" name="Picture 1"/>
+            <wp:cNvGraphicFramePr>
+              <a:graphicFrameLocks xmlns:a="http://schemas.openxmlformats.org/drawingml/2006/main" noChangeAspect="1"/>
+            </wp:cNvGraphicFramePr>
+            <a:graphic xmlns:a="http://schemas.openxmlformats.org/drawingml/2006/main">
+              <a:graphicData uri="http://schemas.openxmlformats.org/drawingml/2006/picture">
+                <pic:pic xmlns:pic="http://schemas.openxmlformats.org/drawingml/2006/picture">
+                  <pic:nvPicPr>
+                    <pic:cNvPr id="836390437" name=""/>
+                    <pic:cNvPicPr/>
+                  </pic:nvPicPr>
+                  <pic:blipFill>
+                    <a:blip r:embed="rId5"/>
+                    <a:stretch>
+                      <a:fillRect/>
+                    </a:stretch>
+                  </pic:blipFill>
+                  <pic:spPr>
+                    <a:xfrm>
+                      <a:off x="0" y="0"/>
+                      <a:ext cx="5943600" cy="2983230"/>
+                    </a:xfrm>
+                    <a:prstGeom prst="rect">
+                      <a:avLst/>
+                    </a:prstGeom>
+                  </pic:spPr>
+                </pic:pic>
+              </a:graphicData>
+            </a:graphic>
+          </wp:inline>
+        </w:drawing>
+      </w:r>
+    </w:p>
+    <w:p>
+      <w:pPr>
+        <w:rPr>
+          <w:sz w:val="24"/>
+          <w:szCs w:val="24"/>
+        </w:rPr>
+      </w:pPr>
+      <w:r>
+        <w:rPr>
+          <w:sz w:val="24"/>
+          <w:szCs w:val="24"/>
+        </w:rPr>
+        <w:t>+ Grass block</w:t>
+      </w:r>
+    </w:p>
+    <w:p>
+      <w:pPr>
+        <w:rPr>
+          <w:sz w:val="24"/>
+          <w:szCs w:val="24"/>
+        </w:rPr>
+      </w:pPr>
+      <w:r>
+        <w:rPr>
+          <w:sz w:val="24"/>
+          <w:szCs w:val="24"/>
+        </w:rPr>
+        <w:t>+ Dirt block</w:t>
+      </w:r>
+    </w:p>
+    <w:p>
+      <w:pPr>
+        <w:rPr>
+          <w:sz w:val="24"/>
+          <w:szCs w:val="24"/>
+        </w:rPr>
+      </w:pPr>
+      <w:r>
+        <w:rPr>
+          <w:sz w:val="24"/>
+          <w:szCs w:val="24"/>
+        </w:rPr>
+        <w:t>+ Flowers</w:t>
+      </w:r>
+    </w:p>
+    <w:p>
+      <w:pPr>
+        <w:rPr>
+          <w:sz w:val="24"/>
+          <w:szCs w:val="24"/>
+        </w:rPr>
+      </w:pPr>
+      <w:r>
+        <w:rPr>
+          <w:sz w:val="24"/>
+          <w:szCs w:val="24"/>
+        </w:rPr>
+        <w:t>+ Rock</w:t>
+      </w:r>
+    </w:p>
+    <w:p>
+      <w:pPr>
+        <w:rPr>
+          <w:sz w:val="24"/>
+          <w:szCs w:val="24"/>
+        </w:rPr>
+      </w:pPr>
+      <w:r>
+        <w:rPr>
+          <w:sz w:val="24"/>
+          <w:szCs w:val="24"/>
+        </w:rPr>
+        <w:t>+ Spikes</w:t>
+      </w:r>
+    </w:p>
+    <w:p>
+      <w:pPr>
+        <w:rPr>
+          <w:sz w:val="24"/>
+          <w:szCs w:val="24"/>
+        </w:rPr>
+      </w:pPr>
     </w:p>
     <w:sectPr>
       <w:pgSz w:w="12240" w:h="15840"/>
@@ -91,7 +261,7 @@
 </file>
 
 <file path=word/numbering.xml><?xml version="1.0" encoding="utf-8"?>
-<w:numbering xmlns:wpc="http://schemas.microsoft.com/office/word/2010/wordprocessingCanvas" xmlns:cx="http://schemas.microsoft.com/office/drawing/2014/chartex" xmlns:cx1="http://schemas.microsoft.com/office/drawing/2015/9/8/chartex" xmlns:cx2="http://schemas.microsoft.com/office/drawing/2015/10/21/chartex" xmlns:cx3="http://schemas.microsoft.com/office/drawing/2016/5/9/chartex" xmlns:cx4="http://schemas.microsoft.com/office/drawing/2016/5/10/chartex" xmlns:cx5="http://schemas.microsoft.com/office/drawing/2016/5/11/chartex" xmlns:cx6="http://schemas.microsoft.com/office/drawing/2016/5/12/chartex" xmlns:cx7="http://schemas.microsoft.com/office/drawing/2016/5/13/chartex" xmlns:cx8="http://schemas.microsoft.com/office/drawing/2016/5/14/chartex" xmlns:mc="http://schemas.openxmlformats.org/markup-compatibility/2006" xmlns:aink="http://schemas.microsoft.com/office/drawing/2016/ink" xmlns:am3d="http://schemas.microsoft.com/office/drawing/2017/model3d" xmlns:o="urn:schemas-microsoft-com:office:office" xmlns:r="http://schemas.openxmlformats.org/officeDocument/2006/relationships" xmlns:m="http://schemas.openxmlformats.org/officeDocument/2006/math" xmlns:v="urn:schemas-microsoft-com:vml" xmlns:wp14="http://schemas.microsoft.com/office/word/2010/wordprocessingDrawing" xmlns:wp="http://schemas.openxmlformats.org/drawingml/2006/wordprocessingDrawing" xmlns:w10="urn:schemas-microsoft-com:office:word" xmlns:w="http://schemas.openxmlformats.org/wordprocessingml/2006/main" xmlns:w14="http://schemas.microsoft.com/office/word/2010/wordml" xmlns:w15="http://schemas.microsoft.com/office/word/2012/wordml" xmlns:w16cex="http://schemas.microsoft.com/office/word/2018/wordml/cex" xmlns:w16cid="http://schemas.microsoft.com/office/word/2016/wordml/cid" xmlns:w16="http://schemas.microsoft.com/office/word/2018/wordml" xmlns:w16sdtdh="http://schemas.microsoft.com/office/word/2020/wordml/sdtdatahash" xmlns:w16se="http://schemas.microsoft.com/office/word/2015/wordml/symex" xmlns:wpg="http://schemas.microsoft.com/office/word/2010/wordprocessingGroup" xmlns:wpi="http://schemas.microsoft.com/office/word/2010/wordprocessingInk" xmlns:wne="http://schemas.microsoft.com/office/word/2006/wordml" xmlns:wps="http://schemas.microsoft.com/office/word/2010/wordprocessingShape" mc:Ignorable="w14 w15 w16se w16cid w16 w16cex w16sdtdh wp14">
+<w:numbering xmlns:wpc="http://schemas.microsoft.com/office/word/2010/wordprocessingCanvas" xmlns:cx="http://schemas.microsoft.com/office/drawing/2014/chartex" xmlns:cx1="http://schemas.microsoft.com/office/drawing/2015/9/8/chartex" xmlns:cx2="http://schemas.microsoft.com/office/drawing/2015/10/21/chartex" xmlns:cx3="http://schemas.microsoft.com/office/drawing/2016/5/9/chartex" xmlns:cx4="http://schemas.microsoft.com/office/drawing/2016/5/10/chartex" xmlns:cx5="http://schemas.microsoft.com/office/drawing/2016/5/11/chartex" xmlns:cx6="http://schemas.microsoft.com/office/drawing/2016/5/12/chartex" xmlns:cx7="http://schemas.microsoft.com/office/drawing/2016/5/13/chartex" xmlns:cx8="http://schemas.microsoft.com/office/drawing/2016/5/14/chartex" xmlns:mc="http://schemas.openxmlformats.org/markup-compatibility/2006" xmlns:aink="http://schemas.microsoft.com/office/drawing/2016/ink" xmlns:am3d="http://schemas.microsoft.com/office/drawing/2017/model3d" xmlns:o="urn:schemas-microsoft-com:office:office" xmlns:oel="http://schemas.microsoft.com/office/2019/extlst" xmlns:r="http://schemas.openxmlformats.org/officeDocument/2006/relationships" xmlns:m="http://schemas.openxmlformats.org/officeDocument/2006/math" xmlns:v="urn:schemas-microsoft-com:vml" xmlns:wp14="http://schemas.microsoft.com/office/word/2010/wordprocessingDrawing" xmlns:wp="http://schemas.openxmlformats.org/drawingml/2006/wordprocessingDrawing" xmlns:w10="urn:schemas-microsoft-com:office:word" xmlns:w="http://schemas.openxmlformats.org/wordprocessingml/2006/main" xmlns:w14="http://schemas.microsoft.com/office/word/2010/wordml" xmlns:w15="http://schemas.microsoft.com/office/word/2012/wordml" xmlns:w16cex="http://schemas.microsoft.com/office/word/2018/wordml/cex" xmlns:w16cid="http://schemas.microsoft.com/office/word/2016/wordml/cid" xmlns:w16="http://schemas.microsoft.com/office/word/2018/wordml" xmlns:w16du="http://schemas.microsoft.com/office/word/2023/wordml/word16du" xmlns:w16sdtdh="http://schemas.microsoft.com/office/word/2020/wordml/sdtdatahash" xmlns:w16se="http://schemas.microsoft.com/office/word/2015/wordml/symex" xmlns:wpg="http://schemas.microsoft.com/office/word/2010/wordprocessingGroup" xmlns:wpi="http://schemas.microsoft.com/office/word/2010/wordprocessingInk" xmlns:wne="http://schemas.microsoft.com/office/word/2006/wordml" xmlns:wps="http://schemas.microsoft.com/office/word/2010/wordprocessingShape" mc:Ignorable="w14 w15 w16se w16cid w16 w16cex w16sdtdh w16du wp14">
   <w:abstractNum w:abstractNumId="0" w15:restartNumberingAfterBreak="0">
     <w:nsid w:val="2AA00934"/>
     <w:multiLevelType w:val="hybridMultilevel"/>
@@ -294,17 +464,17 @@
       </w:rPr>
     </w:lvl>
   </w:abstractNum>
-  <w:num w:numId="1">
+  <w:num w:numId="1" w16cid:durableId="425002416">
     <w:abstractNumId w:val="0"/>
   </w:num>
-  <w:num w:numId="2">
+  <w:num w:numId="2" w16cid:durableId="2049793399">
     <w:abstractNumId w:val="1"/>
   </w:num>
 </w:numbering>
 </file>
 
 <file path=word/styles.xml><?xml version="1.0" encoding="utf-8"?>
-<w:styles xmlns:mc="http://schemas.openxmlformats.org/markup-compatibility/2006" xmlns:r="http://schemas.openxmlformats.org/officeDocument/2006/relationships" xmlns:w="http://schemas.openxmlformats.org/wordprocessingml/2006/main" xmlns:w14="http://schemas.microsoft.com/office/word/2010/wordml" xmlns:w15="http://schemas.microsoft.com/office/word/2012/wordml" xmlns:w16cex="http://schemas.microsoft.com/office/word/2018/wordml/cex" xmlns:w16cid="http://schemas.microsoft.com/office/word/2016/wordml/cid" xmlns:w16="http://schemas.microsoft.com/office/word/2018/wordml" xmlns:w16sdtdh="http://schemas.microsoft.com/office/word/2020/wordml/sdtdatahash" xmlns:w16se="http://schemas.microsoft.com/office/word/2015/wordml/symex" mc:Ignorable="w14 w15 w16se w16cid w16 w16cex w16sdtdh">
+<w:styles xmlns:mc="http://schemas.openxmlformats.org/markup-compatibility/2006" xmlns:r="http://schemas.openxmlformats.org/officeDocument/2006/relationships" xmlns:w="http://schemas.openxmlformats.org/wordprocessingml/2006/main" xmlns:w14="http://schemas.microsoft.com/office/word/2010/wordml" xmlns:w15="http://schemas.microsoft.com/office/word/2012/wordml" xmlns:w16cex="http://schemas.microsoft.com/office/word/2018/wordml/cex" xmlns:w16cid="http://schemas.microsoft.com/office/word/2016/wordml/cid" xmlns:w16="http://schemas.microsoft.com/office/word/2018/wordml" xmlns:w16du="http://schemas.microsoft.com/office/word/2023/wordml/word16du" xmlns:w16sdtdh="http://schemas.microsoft.com/office/word/2020/wordml/sdtdatahash" xmlns:w16se="http://schemas.microsoft.com/office/word/2015/wordml/symex" mc:Ignorable="w14 w15 w16se w16cid w16 w16cex w16sdtdh w16du">
   <w:docDefaults>
     <w:rPrDefault>
       <w:rPr>

</xml_diff>

<commit_message>
update: game scripts, game docs, game tile maps
</commit_message>
<xml_diff>
--- a/Others/Game Progess Tracking.docx
+++ b/Others/Game Progess Tracking.docx
@@ -127,6 +127,7 @@
       </w:r>
       <w:r>
         <w:rPr>
+          <w:noProof/>
           <w:sz w:val="24"/>
           <w:szCs w:val="24"/>
         </w:rPr>
@@ -169,6 +170,7 @@
     </w:p>
     <w:p>
       <w:pPr>
+        <w:ind w:firstLine="720"/>
         <w:rPr>
           <w:sz w:val="24"/>
           <w:szCs w:val="24"/>
@@ -184,6 +186,7 @@
     </w:p>
     <w:p>
       <w:pPr>
+        <w:ind w:firstLine="720"/>
         <w:rPr>
           <w:sz w:val="24"/>
           <w:szCs w:val="24"/>
@@ -199,6 +202,7 @@
     </w:p>
     <w:p>
       <w:pPr>
+        <w:ind w:firstLine="720"/>
         <w:rPr>
           <w:sz w:val="24"/>
           <w:szCs w:val="24"/>
@@ -214,6 +218,7 @@
     </w:p>
     <w:p>
       <w:pPr>
+        <w:ind w:firstLine="720"/>
         <w:rPr>
           <w:sz w:val="24"/>
           <w:szCs w:val="24"/>
@@ -229,6 +234,7 @@
     </w:p>
     <w:p>
       <w:pPr>
+        <w:ind w:firstLine="720"/>
         <w:rPr>
           <w:sz w:val="24"/>
           <w:szCs w:val="24"/>
@@ -249,6 +255,224 @@
           <w:szCs w:val="24"/>
         </w:rPr>
       </w:pPr>
+      <w:r>
+        <w:rPr>
+          <w:sz w:val="24"/>
+          <w:szCs w:val="24"/>
+        </w:rPr>
+        <w:t>04/23/2024 (14h00)</w:t>
+      </w:r>
+    </w:p>
+    <w:p>
+      <w:pPr>
+        <w:rPr>
+          <w:sz w:val="24"/>
+          <w:szCs w:val="24"/>
+        </w:rPr>
+      </w:pPr>
+      <w:r>
+        <w:rPr>
+          <w:sz w:val="24"/>
+          <w:szCs w:val="24"/>
+        </w:rPr>
+        <w:tab/>
+        <w:t xml:space="preserve">- Adding FX for player </w:t>
+      </w:r>
+    </w:p>
+    <w:p>
+      <w:pPr>
+        <w:rPr>
+          <w:sz w:val="24"/>
+          <w:szCs w:val="24"/>
+        </w:rPr>
+      </w:pPr>
+      <w:r>
+        <w:rPr>
+          <w:sz w:val="24"/>
+          <w:szCs w:val="24"/>
+        </w:rPr>
+        <w:tab/>
+        <w:t>- Adding tilemaps to game scene</w:t>
+      </w:r>
+    </w:p>
+    <w:p>
+      <w:pPr>
+        <w:rPr>
+          <w:sz w:val="24"/>
+          <w:szCs w:val="24"/>
+        </w:rPr>
+      </w:pPr>
+      <w:r>
+        <w:rPr>
+          <w:sz w:val="24"/>
+          <w:szCs w:val="24"/>
+        </w:rPr>
+        <w:tab/>
+        <w:t>- Create some more tile maps</w:t>
+      </w:r>
+    </w:p>
+    <w:p>
+      <w:pPr>
+        <w:rPr>
+          <w:sz w:val="24"/>
+          <w:szCs w:val="24"/>
+        </w:rPr>
+      </w:pPr>
+      <w:r>
+        <w:rPr>
+          <w:noProof/>
+          <w:sz w:val="24"/>
+          <w:szCs w:val="24"/>
+        </w:rPr>
+        <w:lastRenderedPageBreak/>
+        <w:drawing>
+          <wp:inline distT="0" distB="0" distL="0" distR="0" wp14:anchorId="62064063" wp14:editId="6C3DE6D8">
+            <wp:extent cx="5943600" cy="2987040"/>
+            <wp:effectExtent l="0" t="0" r="0" b="3810"/>
+            <wp:docPr id="230538716" name="Picture 1"/>
+            <wp:cNvGraphicFramePr>
+              <a:graphicFrameLocks xmlns:a="http://schemas.openxmlformats.org/drawingml/2006/main" noChangeAspect="1"/>
+            </wp:cNvGraphicFramePr>
+            <a:graphic xmlns:a="http://schemas.openxmlformats.org/drawingml/2006/main">
+              <a:graphicData uri="http://schemas.openxmlformats.org/drawingml/2006/picture">
+                <pic:pic xmlns:pic="http://schemas.openxmlformats.org/drawingml/2006/picture">
+                  <pic:nvPicPr>
+                    <pic:cNvPr id="230538716" name=""/>
+                    <pic:cNvPicPr/>
+                  </pic:nvPicPr>
+                  <pic:blipFill>
+                    <a:blip r:embed="rId6"/>
+                    <a:stretch>
+                      <a:fillRect/>
+                    </a:stretch>
+                  </pic:blipFill>
+                  <pic:spPr>
+                    <a:xfrm>
+                      <a:off x="0" y="0"/>
+                      <a:ext cx="5943600" cy="2987040"/>
+                    </a:xfrm>
+                    <a:prstGeom prst="rect">
+                      <a:avLst/>
+                    </a:prstGeom>
+                  </pic:spPr>
+                </pic:pic>
+              </a:graphicData>
+            </a:graphic>
+          </wp:inline>
+        </w:drawing>
+      </w:r>
+    </w:p>
+    <w:p>
+      <w:pPr>
+        <w:rPr>
+          <w:sz w:val="24"/>
+          <w:szCs w:val="24"/>
+        </w:rPr>
+      </w:pPr>
+      <w:r>
+        <w:rPr>
+          <w:sz w:val="24"/>
+          <w:szCs w:val="24"/>
+        </w:rPr>
+        <w:t>04/23/2024 (23h00)</w:t>
+      </w:r>
+    </w:p>
+    <w:p>
+      <w:pPr>
+        <w:rPr>
+          <w:sz w:val="24"/>
+          <w:szCs w:val="24"/>
+        </w:rPr>
+      </w:pPr>
+      <w:r>
+        <w:rPr>
+          <w:sz w:val="24"/>
+          <w:szCs w:val="24"/>
+        </w:rPr>
+        <w:tab/>
+        <w:t>- Create Tile Rules for game</w:t>
+      </w:r>
+    </w:p>
+    <w:p>
+      <w:pPr>
+        <w:rPr>
+          <w:sz w:val="24"/>
+          <w:szCs w:val="24"/>
+        </w:rPr>
+      </w:pPr>
+      <w:r>
+        <w:rPr>
+          <w:sz w:val="24"/>
+          <w:szCs w:val="24"/>
+        </w:rPr>
+        <w:tab/>
+        <w:t>- Create basic game view</w:t>
+      </w:r>
+    </w:p>
+    <w:p>
+      <w:pPr>
+        <w:rPr>
+          <w:sz w:val="24"/>
+          <w:szCs w:val="24"/>
+        </w:rPr>
+      </w:pPr>
+      <w:r>
+        <w:rPr>
+          <w:sz w:val="24"/>
+          <w:szCs w:val="24"/>
+        </w:rPr>
+        <w:drawing>
+          <wp:inline distT="0" distB="0" distL="0" distR="0" wp14:anchorId="466CF0E8" wp14:editId="46478B42">
+            <wp:extent cx="5943600" cy="2907030"/>
+            <wp:effectExtent l="0" t="0" r="0" b="7620"/>
+            <wp:docPr id="1368285790" name="Picture 1"/>
+            <wp:cNvGraphicFramePr>
+              <a:graphicFrameLocks xmlns:a="http://schemas.openxmlformats.org/drawingml/2006/main" noChangeAspect="1"/>
+            </wp:cNvGraphicFramePr>
+            <a:graphic xmlns:a="http://schemas.openxmlformats.org/drawingml/2006/main">
+              <a:graphicData uri="http://schemas.openxmlformats.org/drawingml/2006/picture">
+                <pic:pic xmlns:pic="http://schemas.openxmlformats.org/drawingml/2006/picture">
+                  <pic:nvPicPr>
+                    <pic:cNvPr id="1368285790" name=""/>
+                    <pic:cNvPicPr/>
+                  </pic:nvPicPr>
+                  <pic:blipFill>
+                    <a:blip r:embed="rId7"/>
+                    <a:stretch>
+                      <a:fillRect/>
+                    </a:stretch>
+                  </pic:blipFill>
+                  <pic:spPr>
+                    <a:xfrm>
+                      <a:off x="0" y="0"/>
+                      <a:ext cx="5943600" cy="2907030"/>
+                    </a:xfrm>
+                    <a:prstGeom prst="rect">
+                      <a:avLst/>
+                    </a:prstGeom>
+                  </pic:spPr>
+                </pic:pic>
+              </a:graphicData>
+            </a:graphic>
+          </wp:inline>
+        </w:drawing>
+      </w:r>
+    </w:p>
+    <w:p>
+      <w:pPr>
+        <w:rPr>
+          <w:sz w:val="24"/>
+          <w:szCs w:val="24"/>
+        </w:rPr>
+      </w:pPr>
+      <w:r>
+        <w:rPr>
+          <w:sz w:val="24"/>
+          <w:szCs w:val="24"/>
+        </w:rPr>
+        <w:tab/>
+        <w:t>- Adding Cheese to get and make Cheese automatically spawns when start the level</w:t>
+      </w:r>
     </w:p>
     <w:sectPr>
       <w:pgSz w:w="12240" w:h="15840"/>

</xml_diff>